<commit_message>
updated to match repo name
</commit_message>
<xml_diff>
--- a/Save_Load_Instructions.docx
+++ b/Save_Load_Instructions.docx
@@ -119,14 +119,26 @@
         <w:rPr>
           <w:sz w:val="24"/>
         </w:rPr>
-        <w:t>The repository in question is: [</w:t>
+        <w:t>The repository</w:t>
+      </w:r>
+      <w:r>
+        <w:rPr>
+          <w:sz w:val="24"/>
+        </w:rPr>
+        <w:t xml:space="preserve"> URL </w:t>
+      </w:r>
+      <w:r>
+        <w:rPr>
+          <w:sz w:val="24"/>
+        </w:rPr>
+        <w:t>is: [</w:t>
       </w:r>
       <w:hyperlink r:id="rId4" w:history="1">
         <w:r>
           <w:rPr>
             <w:rStyle w:val="Hyperlink"/>
           </w:rPr>
-          <w:t>https://github.com/TeraMike/Virtual-Python-Workshop</w:t>
+          <w:t>https://github.com/stfc-aeg/Virtual-Python-Workshop</w:t>
         </w:r>
       </w:hyperlink>
       <w:r>
@@ -143,7 +155,12 @@
     </w:p>
     <w:p>
       <w:r>
-        <w:t>Navigate to mybinder.org, and enter the repository into the marked box.</w:t>
+        <w:t xml:space="preserve">Navigate to mybinder.org, and enter the </w:t>
+      </w:r>
+      <w:bookmarkStart w:id="0" w:name="_GoBack"/>
+      <w:bookmarkEnd w:id="0"/>
+      <w:r>
+        <w:t>repository into the marked box.</w:t>
       </w:r>
     </w:p>
     <w:p>
@@ -153,17 +170,9 @@
           <w:lang w:eastAsia="en-GB"/>
         </w:rPr>
         <w:drawing>
-          <wp:anchor distT="0" distB="0" distL="114300" distR="114300" simplePos="0" relativeHeight="251658240" behindDoc="0" locked="0" layoutInCell="1" allowOverlap="1">
-            <wp:simplePos x="0" y="0"/>
-            <wp:positionH relativeFrom="margin">
-              <wp:align>left</wp:align>
-            </wp:positionH>
-            <wp:positionV relativeFrom="paragraph">
-              <wp:posOffset>158923</wp:posOffset>
-            </wp:positionV>
-            <wp:extent cx="5731510" cy="3601085"/>
+          <wp:inline distT="0" distB="0" distL="0" distR="0" wp14:anchorId="5F84C0E9" wp14:editId="776CEB0D">
+            <wp:extent cx="5731510" cy="3736340"/>
             <wp:effectExtent l="0" t="0" r="2540" b="0"/>
-            <wp:wrapSquare wrapText="bothSides"/>
             <wp:docPr id="1" name="Picture 1"/>
             <wp:cNvGraphicFramePr>
               <a:graphicFrameLocks xmlns:a="http://schemas.openxmlformats.org/drawingml/2006/main" noChangeAspect="1"/>
@@ -176,13 +185,7 @@
                     <pic:cNvPicPr/>
                   </pic:nvPicPr>
                   <pic:blipFill>
-                    <a:blip r:embed="rId5" cstate="print">
-                      <a:extLst>
-                        <a:ext uri="{28A0092B-C50C-407E-A947-70E740481C1C}">
-                          <a14:useLocalDpi xmlns:a14="http://schemas.microsoft.com/office/drawing/2010/main" val="0"/>
-                        </a:ext>
-                      </a:extLst>
-                    </a:blip>
+                    <a:blip r:embed="rId5"/>
                     <a:stretch>
                       <a:fillRect/>
                     </a:stretch>
@@ -190,7 +193,7 @@
                   <pic:spPr>
                     <a:xfrm>
                       <a:off x="0" y="0"/>
-                      <a:ext cx="5731510" cy="3601085"/>
+                      <a:ext cx="5731510" cy="3736340"/>
                     </a:xfrm>
                     <a:prstGeom prst="rect">
                       <a:avLst/>
@@ -199,13 +202,7 @@
                 </pic:pic>
               </a:graphicData>
             </a:graphic>
-            <wp14:sizeRelH relativeFrom="page">
-              <wp14:pctWidth>0</wp14:pctWidth>
-            </wp14:sizeRelH>
-            <wp14:sizeRelV relativeFrom="page">
-              <wp14:pctHeight>0</wp14:pctHeight>
-            </wp14:sizeRelV>
-          </wp:anchor>
+          </wp:inline>
         </w:drawing>
       </w:r>
     </w:p>
@@ -217,6 +214,7 @@
         <w:t>s, just click launch! This may take a couple of minutes but will open up the repository so that you can interact with it.</w:t>
       </w:r>
     </w:p>
+    <w:p/>
     <w:p/>
     <w:p/>
     <w:p/>
@@ -350,6 +348,9 @@
       <w:r>
         <w:t xml:space="preserve"> You may want to rename it</w:t>
       </w:r>
+      <w:r>
+        <w:t>.</w:t>
+      </w:r>
     </w:p>
     <w:p>
       <w:pPr>
@@ -419,7 +420,6 @@
       </w:r>
     </w:p>
     <w:p>
-      <w:bookmarkStart w:id="0" w:name="_GoBack"/>
       <w:r>
         <w:rPr>
           <w:noProof/>
@@ -481,7 +481,6 @@
           </wp:anchor>
         </w:drawing>
       </w:r>
-      <w:bookmarkEnd w:id="0"/>
       <w:r>
         <w:t xml:space="preserve">Click ‘Open’ and the file will appear on the menu. You can then run it from </w:t>
       </w:r>
@@ -494,7 +493,7 @@
         <w:t xml:space="preserve"> and it will be exactly how it </w:t>
       </w:r>
       <w:r>
-        <w:t>was when you downloaded it last!</w:t>
+        <w:t>was when you downloaded it!</w:t>
       </w:r>
     </w:p>
     <w:sectPr>

</xml_diff>